<commit_message>
Corrected some minor mistakes
</commit_message>
<xml_diff>
--- a/Writing/Project Description/Project-Description.docx
+++ b/Writing/Project Description/Project-Description.docx
@@ -227,27 +227,7 @@
           <w:szCs w:val="32"/>
           <w:lang w:val="en-US"/>
         </w:rPr>
-        <w:t xml:space="preserve"> </w:t>
-      </w:r>
-      <w:proofErr w:type="spellStart"/>
-      <w:r>
-        <w:rPr>
-          <w:b/>
-          <w:sz w:val="32"/>
-          <w:szCs w:val="32"/>
-          <w:lang w:val="en-US"/>
-        </w:rPr>
-        <w:t>Jurewicz</w:t>
-      </w:r>
-      <w:proofErr w:type="spellEnd"/>
-      <w:r>
-        <w:rPr>
-          <w:b/>
-          <w:sz w:val="32"/>
-          <w:szCs w:val="32"/>
-          <w:lang w:val="en-US"/>
-        </w:rPr>
-        <w:t xml:space="preserve"> (266892)</w:t>
+        <w:t xml:space="preserve"> Jurewicz (266892)</w:t>
       </w:r>
     </w:p>
     <w:p>
@@ -786,7 +766,7 @@
       <w:sdtContent>
         <w:p>
           <w:pPr>
-            <w:pStyle w:val="TOCHeading"/>
+            <w:pStyle w:val="Nagwekspisutreci"/>
             <w:jc w:val="both"/>
             <w:rPr>
               <w:rFonts w:ascii="Arial" w:hAnsi="Arial" w:cs="Arial"/>
@@ -795,14 +775,14 @@
         </w:p>
         <w:p>
           <w:pPr>
-            <w:pStyle w:val="TOC1"/>
+            <w:pStyle w:val="Spistreci1"/>
             <w:tabs>
               <w:tab w:val="left" w:pos="440"/>
               <w:tab w:val="right" w:leader="dot" w:pos="8494"/>
             </w:tabs>
             <w:jc w:val="both"/>
             <w:rPr>
-              <w:rStyle w:val="Hyperlink"/>
+              <w:rStyle w:val="Hipercze"/>
               <w:rFonts w:eastAsiaTheme="minorEastAsia"/>
               <w:noProof/>
               <w:szCs w:val="22"/>
@@ -841,7 +821,7 @@
           </w:r>
           <w:r>
             <w:rPr>
-              <w:rStyle w:val="Hyperlink"/>
+              <w:rStyle w:val="Hipercze"/>
               <w:noProof/>
               <w:lang w:val="en-US"/>
             </w:rPr>
@@ -849,7 +829,7 @@
           </w:r>
           <w:r>
             <w:rPr>
-              <w:rStyle w:val="Hyperlink"/>
+              <w:rStyle w:val="Hipercze"/>
               <w:rFonts w:eastAsiaTheme="minorEastAsia"/>
               <w:noProof/>
               <w:szCs w:val="22"/>
@@ -859,7 +839,7 @@
           </w:r>
           <w:r>
             <w:rPr>
-              <w:rStyle w:val="Hyperlink"/>
+              <w:rStyle w:val="Hipercze"/>
               <w:noProof/>
               <w:lang w:val="en-US"/>
             </w:rPr>
@@ -867,7 +847,7 @@
           </w:r>
           <w:r>
             <w:rPr>
-              <w:rStyle w:val="Hyperlink"/>
+              <w:rStyle w:val="Hipercze"/>
               <w:noProof/>
               <w:webHidden/>
             </w:rPr>
@@ -875,7 +855,7 @@
           </w:r>
           <w:r>
             <w:rPr>
-              <w:rStyle w:val="Hyperlink"/>
+              <w:rStyle w:val="Hipercze"/>
               <w:noProof/>
             </w:rPr>
             <w:t>4</w:t>
@@ -883,7 +863,7 @@
         </w:p>
         <w:p>
           <w:pPr>
-            <w:pStyle w:val="TOC1"/>
+            <w:pStyle w:val="Spistreci1"/>
             <w:tabs>
               <w:tab w:val="left" w:pos="440"/>
               <w:tab w:val="right" w:leader="dot" w:pos="8494"/>
@@ -906,7 +886,7 @@
           <w:hyperlink w:anchor="_Toc491420681" w:history="1">
             <w:r>
               <w:rPr>
-                <w:rStyle w:val="Hyperlink"/>
+                <w:rStyle w:val="Hipercze"/>
                 <w:noProof/>
                 <w:lang w:val="en-US"/>
               </w:rPr>
@@ -923,7 +903,7 @@
             </w:r>
             <w:r>
               <w:rPr>
-                <w:rStyle w:val="Hyperlink"/>
+                <w:rStyle w:val="Hipercze"/>
                 <w:noProof/>
                 <w:lang w:val="en-US"/>
               </w:rPr>
@@ -947,7 +927,7 @@
         </w:p>
         <w:p>
           <w:pPr>
-            <w:pStyle w:val="TOC1"/>
+            <w:pStyle w:val="Spistreci1"/>
             <w:tabs>
               <w:tab w:val="left" w:pos="440"/>
               <w:tab w:val="right" w:leader="dot" w:pos="8494"/>
@@ -963,7 +943,7 @@
           <w:hyperlink w:anchor="_Toc491420682" w:history="1">
             <w:r>
               <w:rPr>
-                <w:rStyle w:val="Hyperlink"/>
+                <w:rStyle w:val="Hipercze"/>
                 <w:noProof/>
                 <w:lang w:val="en-US"/>
               </w:rPr>
@@ -980,7 +960,7 @@
             </w:r>
             <w:r>
               <w:rPr>
-                <w:rStyle w:val="Hyperlink"/>
+                <w:rStyle w:val="Hipercze"/>
                 <w:noProof/>
                 <w:lang w:val="en-US"/>
               </w:rPr>
@@ -1004,7 +984,7 @@
         </w:p>
         <w:p>
           <w:pPr>
-            <w:pStyle w:val="TOC1"/>
+            <w:pStyle w:val="Spistreci1"/>
             <w:tabs>
               <w:tab w:val="left" w:pos="440"/>
               <w:tab w:val="right" w:leader="dot" w:pos="8494"/>
@@ -1020,7 +1000,7 @@
           <w:hyperlink w:anchor="_Toc491420683" w:history="1">
             <w:r>
               <w:rPr>
-                <w:rStyle w:val="Hyperlink"/>
+                <w:rStyle w:val="Hipercze"/>
                 <w:noProof/>
                 <w:lang w:val="en-US"/>
               </w:rPr>
@@ -1037,7 +1017,7 @@
             </w:r>
             <w:r>
               <w:rPr>
-                <w:rStyle w:val="Hyperlink"/>
+                <w:rStyle w:val="Hipercze"/>
                 <w:noProof/>
                 <w:lang w:val="en-US"/>
               </w:rPr>
@@ -1061,7 +1041,7 @@
         </w:p>
         <w:p>
           <w:pPr>
-            <w:pStyle w:val="TOC1"/>
+            <w:pStyle w:val="Spistreci1"/>
             <w:tabs>
               <w:tab w:val="left" w:pos="440"/>
               <w:tab w:val="right" w:leader="dot" w:pos="8494"/>
@@ -1077,7 +1057,7 @@
           <w:hyperlink w:anchor="_Toc491420684" w:history="1">
             <w:r>
               <w:rPr>
-                <w:rStyle w:val="Hyperlink"/>
+                <w:rStyle w:val="Hipercze"/>
                 <w:noProof/>
                 <w:lang w:val="en-US"/>
               </w:rPr>
@@ -1094,7 +1074,7 @@
             </w:r>
             <w:r>
               <w:rPr>
-                <w:rStyle w:val="Hyperlink"/>
+                <w:rStyle w:val="Hipercze"/>
                 <w:noProof/>
                 <w:lang w:val="en-US"/>
               </w:rPr>
@@ -1118,7 +1098,7 @@
         </w:p>
         <w:p>
           <w:pPr>
-            <w:pStyle w:val="TOC1"/>
+            <w:pStyle w:val="Spistreci1"/>
             <w:tabs>
               <w:tab w:val="left" w:pos="440"/>
               <w:tab w:val="right" w:leader="dot" w:pos="8494"/>
@@ -1134,7 +1114,7 @@
           <w:hyperlink w:anchor="_Toc491420685" w:history="1">
             <w:r>
               <w:rPr>
-                <w:rStyle w:val="Hyperlink"/>
+                <w:rStyle w:val="Hipercze"/>
                 <w:noProof/>
                 <w:lang w:val="en-US"/>
               </w:rPr>
@@ -1151,7 +1131,7 @@
             </w:r>
             <w:r>
               <w:rPr>
-                <w:rStyle w:val="Hyperlink"/>
+                <w:rStyle w:val="Hipercze"/>
                 <w:noProof/>
                 <w:lang w:val="en-US"/>
               </w:rPr>
@@ -1175,7 +1155,7 @@
         </w:p>
         <w:p>
           <w:pPr>
-            <w:pStyle w:val="TOC1"/>
+            <w:pStyle w:val="Spistreci1"/>
             <w:tabs>
               <w:tab w:val="left" w:pos="440"/>
               <w:tab w:val="right" w:leader="dot" w:pos="8494"/>
@@ -1191,7 +1171,7 @@
           <w:hyperlink w:anchor="_Toc491420686" w:history="1">
             <w:r>
               <w:rPr>
-                <w:rStyle w:val="Hyperlink"/>
+                <w:rStyle w:val="Hipercze"/>
                 <w:noProof/>
                 <w:lang w:val="en-US"/>
               </w:rPr>
@@ -1208,7 +1188,7 @@
             </w:r>
             <w:r>
               <w:rPr>
-                <w:rStyle w:val="Hyperlink"/>
+                <w:rStyle w:val="Hipercze"/>
                 <w:noProof/>
                 <w:lang w:val="en-US"/>
               </w:rPr>
@@ -1232,65 +1212,117 @@
         </w:p>
         <w:p>
           <w:pPr>
-            <w:pStyle w:val="TOC1"/>
+            <w:pStyle w:val="Spistreci1"/>
             <w:tabs>
               <w:tab w:val="left" w:pos="440"/>
               <w:tab w:val="right" w:leader="dot" w:pos="8494"/>
             </w:tabs>
             <w:jc w:val="both"/>
             <w:rPr>
+              <w:rStyle w:val="Hipercze"/>
               <w:rFonts w:eastAsiaTheme="minorEastAsia"/>
               <w:noProof/>
               <w:szCs w:val="22"/>
               <w:lang w:val="da-DK" w:eastAsia="da-DK"/>
             </w:rPr>
           </w:pPr>
-          <w:hyperlink w:anchor="_Toc491420687" w:history="1">
-            <w:r>
-              <w:rPr>
-                <w:rStyle w:val="Hyperlink"/>
-                <w:noProof/>
-                <w:lang w:val="en-US"/>
-              </w:rPr>
-              <w:t>8</w:t>
-            </w:r>
-            <w:r>
-              <w:rPr>
-                <w:rFonts w:eastAsiaTheme="minorEastAsia"/>
-                <w:noProof/>
-                <w:szCs w:val="22"/>
-                <w:lang w:val="da-DK" w:eastAsia="da-DK"/>
-              </w:rPr>
-              <w:tab/>
-            </w:r>
-            <w:r>
-              <w:rPr>
-                <w:rStyle w:val="Hyperlink"/>
-                <w:noProof/>
-                <w:lang w:val="en-US"/>
-              </w:rPr>
-              <w:t>Sources of Information</w:t>
-            </w:r>
-            <w:r>
-              <w:rPr>
-                <w:noProof/>
-                <w:webHidden/>
-              </w:rPr>
-              <w:tab/>
-            </w:r>
-            <w:r>
-              <w:rPr>
-                <w:noProof/>
-                <w:webHidden/>
-              </w:rPr>
-              <w:t>12</w:t>
-            </w:r>
-          </w:hyperlink>
+          <w:r>
+            <w:rPr>
+              <w:noProof/>
+              <w:lang w:val="en-US"/>
+            </w:rPr>
+            <w:fldChar w:fldCharType="begin"/>
+          </w:r>
+          <w:r>
+            <w:rPr>
+              <w:noProof/>
+              <w:lang w:val="en-US"/>
+            </w:rPr>
+            <w:instrText xml:space="preserve"> HYPERLINK  \l "_Sources_of_information" </w:instrText>
+          </w:r>
+          <w:r>
+            <w:rPr>
+              <w:noProof/>
+              <w:lang w:val="en-US"/>
+            </w:rPr>
+          </w:r>
+          <w:r>
+            <w:rPr>
+              <w:noProof/>
+              <w:lang w:val="en-US"/>
+            </w:rPr>
+            <w:fldChar w:fldCharType="separate"/>
+          </w:r>
+          <w:r>
+            <w:rPr>
+              <w:rStyle w:val="Hipercze"/>
+              <w:noProof/>
+              <w:lang w:val="en-US"/>
+            </w:rPr>
+            <w:t>8</w:t>
+          </w:r>
+          <w:r>
+            <w:rPr>
+              <w:rStyle w:val="Hipercze"/>
+              <w:rFonts w:eastAsiaTheme="minorEastAsia"/>
+              <w:noProof/>
+              <w:szCs w:val="22"/>
+              <w:lang w:val="da-DK" w:eastAsia="da-DK"/>
+            </w:rPr>
+            <w:tab/>
+          </w:r>
+          <w:r>
+            <w:rPr>
+              <w:rStyle w:val="Hipercze"/>
+              <w:noProof/>
+              <w:lang w:val="en-US"/>
+            </w:rPr>
+            <w:t>Sources of Informat</w:t>
+          </w:r>
+          <w:r>
+            <w:rPr>
+              <w:rStyle w:val="Hipercze"/>
+              <w:noProof/>
+              <w:lang w:val="en-US"/>
+            </w:rPr>
+            <w:t>i</w:t>
+          </w:r>
+          <w:r>
+            <w:rPr>
+              <w:rStyle w:val="Hipercze"/>
+              <w:noProof/>
+              <w:lang w:val="en-US"/>
+            </w:rPr>
+            <w:t>on</w:t>
+          </w:r>
+          <w:r>
+            <w:rPr>
+              <w:rStyle w:val="Hipercze"/>
+              <w:noProof/>
+              <w:webHidden/>
+            </w:rPr>
+            <w:tab/>
+          </w:r>
+          <w:r>
+            <w:rPr>
+              <w:rStyle w:val="Hipercze"/>
+              <w:noProof/>
+              <w:webHidden/>
+            </w:rPr>
+            <w:t>12</w:t>
+          </w:r>
         </w:p>
         <w:p>
           <w:pPr>
             <w:jc w:val="both"/>
           </w:pPr>
+          <w:r>
+            <w:rPr>
+              <w:noProof/>
+              <w:lang w:val="en-US"/>
+            </w:rPr>
+            <w:fldChar w:fldCharType="end"/>
+          </w:r>
           <w:r>
             <w:rPr>
               <w:b/>
@@ -1313,13 +1345,33 @@
       <w:hyperlink w:anchor="_Appendices" w:history="1">
         <w:r>
           <w:rPr>
-            <w:rStyle w:val="Hyperlink"/>
+            <w:rStyle w:val="Hipercze"/>
             <w:color w:val="auto"/>
             <w:szCs w:val="22"/>
             <w:u w:val="none"/>
             <w:lang w:val="en-US"/>
           </w:rPr>
-          <w:t>Appendices</w:t>
+          <w:t>Append</w:t>
+        </w:r>
+        <w:r>
+          <w:rPr>
+            <w:rStyle w:val="Hipercze"/>
+            <w:color w:val="auto"/>
+            <w:szCs w:val="22"/>
+            <w:u w:val="none"/>
+            <w:lang w:val="en-US"/>
+          </w:rPr>
+          <w:t>i</w:t>
+        </w:r>
+        <w:r>
+          <w:rPr>
+            <w:rStyle w:val="Hipercze"/>
+            <w:color w:val="auto"/>
+            <w:szCs w:val="22"/>
+            <w:u w:val="none"/>
+            <w:lang w:val="en-US"/>
+          </w:rPr>
+          <w:t>ces</w:t>
         </w:r>
       </w:hyperlink>
     </w:p>
@@ -1451,7 +1503,7 @@
     </w:p>
     <w:p>
       <w:pPr>
-        <w:pStyle w:val="Heading1"/>
+        <w:pStyle w:val="Nagwek1"/>
         <w:jc w:val="both"/>
         <w:rPr>
           <w:lang w:val="en-US"/>
@@ -3165,7 +3217,7 @@
     </w:p>
     <w:p>
       <w:pPr>
-        <w:pStyle w:val="Heading1"/>
+        <w:pStyle w:val="Nagwek1"/>
         <w:jc w:val="both"/>
         <w:rPr>
           <w:lang w:val="en-US"/>
@@ -3278,7 +3330,7 @@
     </w:p>
     <w:p>
       <w:pPr>
-        <w:pStyle w:val="Heading1"/>
+        <w:pStyle w:val="Nagwek1"/>
         <w:jc w:val="both"/>
         <w:rPr>
           <w:lang w:val="en-US"/>
@@ -3421,7 +3473,7 @@
     </w:p>
     <w:p>
       <w:pPr>
-        <w:pStyle w:val="ListParagraph"/>
+        <w:pStyle w:val="Akapitzlist"/>
         <w:numPr>
           <w:ilvl w:val="0"/>
           <w:numId w:val="40"/>
@@ -3444,7 +3496,7 @@
     </w:p>
     <w:p>
       <w:pPr>
-        <w:pStyle w:val="ListParagraph"/>
+        <w:pStyle w:val="Akapitzlist"/>
         <w:numPr>
           <w:ilvl w:val="0"/>
           <w:numId w:val="40"/>
@@ -3467,7 +3519,7 @@
     </w:p>
     <w:p>
       <w:pPr>
-        <w:pStyle w:val="ListParagraph"/>
+        <w:pStyle w:val="Akapitzlist"/>
         <w:numPr>
           <w:ilvl w:val="0"/>
           <w:numId w:val="40"/>
@@ -3490,7 +3542,7 @@
     </w:p>
     <w:p>
       <w:pPr>
-        <w:pStyle w:val="ListParagraph"/>
+        <w:pStyle w:val="Akapitzlist"/>
         <w:numPr>
           <w:ilvl w:val="0"/>
           <w:numId w:val="40"/>
@@ -3533,7 +3585,7 @@
     </w:p>
     <w:p>
       <w:pPr>
-        <w:pStyle w:val="Heading1"/>
+        <w:pStyle w:val="Nagwek1"/>
         <w:jc w:val="both"/>
         <w:rPr>
           <w:lang w:val="en-US"/>
@@ -3565,19 +3617,17 @@
     </w:p>
     <w:p>
       <w:pPr>
-        <w:pStyle w:val="ListParagraph"/>
+        <w:pStyle w:val="Akapitzlist"/>
         <w:ind w:left="360"/>
         <w:jc w:val="both"/>
         <w:rPr>
           <w:lang w:val="en-US"/>
         </w:rPr>
       </w:pPr>
-      <w:bookmarkStart w:id="6" w:name="_GoBack"/>
-      <w:bookmarkEnd w:id="6"/>
     </w:p>
     <w:p>
       <w:pPr>
-        <w:pStyle w:val="ListParagraph"/>
+        <w:pStyle w:val="Akapitzlist"/>
         <w:numPr>
           <w:ilvl w:val="0"/>
           <w:numId w:val="42"/>
@@ -3596,7 +3646,7 @@
     </w:p>
     <w:p>
       <w:pPr>
-        <w:pStyle w:val="ListParagraph"/>
+        <w:pStyle w:val="Akapitzlist"/>
         <w:ind w:left="360"/>
         <w:jc w:val="both"/>
         <w:rPr>
@@ -3606,7 +3656,7 @@
     </w:p>
     <w:p>
       <w:pPr>
-        <w:pStyle w:val="ListParagraph"/>
+        <w:pStyle w:val="Akapitzlist"/>
         <w:numPr>
           <w:ilvl w:val="0"/>
           <w:numId w:val="42"/>
@@ -3625,7 +3675,7 @@
     </w:p>
     <w:p>
       <w:pPr>
-        <w:pStyle w:val="ListParagraph"/>
+        <w:pStyle w:val="Akapitzlist"/>
         <w:ind w:left="360"/>
         <w:jc w:val="both"/>
         <w:rPr>
@@ -3635,7 +3685,7 @@
     </w:p>
     <w:p>
       <w:pPr>
-        <w:pStyle w:val="ListParagraph"/>
+        <w:pStyle w:val="Akapitzlist"/>
         <w:numPr>
           <w:ilvl w:val="0"/>
           <w:numId w:val="42"/>
@@ -3678,7 +3728,7 @@
     </w:p>
     <w:p>
       <w:pPr>
-        <w:pStyle w:val="ListParagraph"/>
+        <w:pStyle w:val="Akapitzlist"/>
         <w:ind w:left="360"/>
         <w:jc w:val="both"/>
         <w:rPr>
@@ -3688,7 +3738,7 @@
     </w:p>
     <w:p>
       <w:pPr>
-        <w:pStyle w:val="ListParagraph"/>
+        <w:pStyle w:val="Akapitzlist"/>
         <w:numPr>
           <w:ilvl w:val="0"/>
           <w:numId w:val="42"/>
@@ -3702,26 +3752,12 @@
         <w:rPr>
           <w:lang w:val="en-US"/>
         </w:rPr>
-        <w:t xml:space="preserve">The passenger with a booked ticket will have to check-in right after the purchase, rather than </w:t>
-      </w:r>
-      <w:proofErr w:type="gramStart"/>
-      <w:r>
-        <w:rPr>
-          <w:lang w:val="en-US"/>
-        </w:rPr>
-        <w:t>in a given</w:t>
-      </w:r>
-      <w:proofErr w:type="gramEnd"/>
-      <w:r>
-        <w:rPr>
-          <w:lang w:val="en-US"/>
-        </w:rPr>
-        <w:t xml:space="preserve"> period time before the flight </w:t>
+        <w:t xml:space="preserve">The passenger with a booked ticket will have to check-in right after the purchase, rather than in a given period time before the flight </w:t>
       </w:r>
     </w:p>
     <w:p>
       <w:pPr>
-        <w:pStyle w:val="ListParagraph"/>
+        <w:pStyle w:val="Akapitzlist"/>
         <w:ind w:left="360"/>
         <w:jc w:val="both"/>
         <w:rPr>
@@ -3731,7 +3767,7 @@
     </w:p>
     <w:p>
       <w:pPr>
-        <w:pStyle w:val="ListParagraph"/>
+        <w:pStyle w:val="Akapitzlist"/>
         <w:numPr>
           <w:ilvl w:val="0"/>
           <w:numId w:val="42"/>
@@ -3809,13 +3845,13 @@
     </w:p>
     <w:p>
       <w:pPr>
-        <w:pStyle w:val="Heading1"/>
+        <w:pStyle w:val="Nagwek1"/>
         <w:jc w:val="both"/>
         <w:rPr>
           <w:lang w:val="en-US"/>
         </w:rPr>
       </w:pPr>
-      <w:bookmarkStart w:id="7" w:name="_Toc491420684"/>
+      <w:bookmarkStart w:id="6" w:name="_Toc491420684"/>
       <w:r>
         <w:rPr>
           <w:lang w:val="en-US"/>
@@ -3823,7 +3859,7 @@
         <w:lastRenderedPageBreak/>
         <w:t>Choice of models and methods</w:t>
       </w:r>
-      <w:bookmarkEnd w:id="7"/>
+      <w:bookmarkEnd w:id="6"/>
     </w:p>
     <w:p>
       <w:pPr>
@@ -4279,13 +4315,13 @@
     </w:p>
     <w:p>
       <w:pPr>
-        <w:pStyle w:val="Heading1"/>
+        <w:pStyle w:val="Nagwek1"/>
         <w:jc w:val="both"/>
         <w:rPr>
           <w:lang w:val="en-US"/>
         </w:rPr>
       </w:pPr>
-      <w:bookmarkStart w:id="8" w:name="_Toc491420685"/>
+      <w:bookmarkStart w:id="7" w:name="_Toc491420685"/>
       <w:r>
         <w:rPr>
           <w:lang w:val="en-US"/>
@@ -4293,7 +4329,7 @@
         <w:lastRenderedPageBreak/>
         <w:t>Time schedule</w:t>
       </w:r>
-      <w:bookmarkEnd w:id="8"/>
+      <w:bookmarkEnd w:id="7"/>
     </w:p>
     <w:p>
       <w:pPr>
@@ -4383,13 +4419,37 @@
         <w:rPr>
           <w:lang w:val="en-US"/>
         </w:rPr>
-        <w:t xml:space="preserve"> The period between these two dates is represented by 120 days, in which every member of the team is expected to spend </w:t>
-      </w:r>
-      <w:r>
-        <w:rPr>
-          <w:lang w:val="en-US"/>
-        </w:rPr>
-        <w:t>approximately about 280 hours working on the project.</w:t>
+        <w:t xml:space="preserve"> </w:t>
+      </w:r>
+      <w:r>
+        <w:rPr>
+          <w:lang w:val="en-US"/>
+        </w:rPr>
+        <w:t>E</w:t>
+      </w:r>
+      <w:r>
+        <w:rPr>
+          <w:lang w:val="en-US"/>
+        </w:rPr>
+        <w:t xml:space="preserve">very member of the team is expected to spend </w:t>
+      </w:r>
+      <w:r>
+        <w:rPr>
+          <w:lang w:val="en-US"/>
+        </w:rPr>
+        <w:t>approximately about 280 hours working on the project</w:t>
+      </w:r>
+      <w:r>
+        <w:rPr>
+          <w:lang w:val="en-US"/>
+        </w:rPr>
+        <w:t xml:space="preserve"> which results in about 1120 hours in total</w:t>
+      </w:r>
+      <w:r>
+        <w:rPr>
+          <w:lang w:val="en-US"/>
+        </w:rPr>
+        <w:t>.</w:t>
       </w:r>
     </w:p>
     <w:p>
@@ -4756,13 +4816,13 @@
     </w:p>
     <w:p>
       <w:pPr>
-        <w:pStyle w:val="Heading1"/>
+        <w:pStyle w:val="Nagwek1"/>
         <w:jc w:val="both"/>
         <w:rPr>
           <w:lang w:val="en-US"/>
         </w:rPr>
       </w:pPr>
-      <w:bookmarkStart w:id="9" w:name="_Toc491420686"/>
+      <w:bookmarkStart w:id="8" w:name="_Toc491420686"/>
       <w:r>
         <w:rPr>
           <w:lang w:val="en-US"/>
@@ -4770,7 +4830,7 @@
         <w:lastRenderedPageBreak/>
         <w:t>Risk assessment</w:t>
       </w:r>
-      <w:bookmarkEnd w:id="9"/>
+      <w:bookmarkEnd w:id="8"/>
     </w:p>
     <w:p>
       <w:pPr>
@@ -5278,6 +5338,7 @@
                 <w:lang w:val="en-US"/>
               </w:rPr>
             </w:pPr>
+            <w:proofErr w:type="spellStart"/>
             <w:r>
               <w:rPr>
                 <w:rFonts w:eastAsia="Calibri"/>
@@ -5287,7 +5348,19 @@
                 <w:sz w:val="20"/>
                 <w:lang w:val="en-US"/>
               </w:rPr>
-              <w:t>Team leader, every team member</w:t>
+              <w:t>Michał</w:t>
+            </w:r>
+            <w:proofErr w:type="spellEnd"/>
+            <w:r>
+              <w:rPr>
+                <w:rFonts w:eastAsia="Calibri"/>
+                <w:b/>
+                <w:bCs/>
+                <w:color w:val="000000"/>
+                <w:sz w:val="20"/>
+                <w:lang w:val="en-US"/>
+              </w:rPr>
+              <w:t xml:space="preserve"> Jurewicz</w:t>
             </w:r>
           </w:p>
         </w:tc>
@@ -5531,8 +5604,21 @@
                 <w:sz w:val="20"/>
                 <w:lang w:val="en-US"/>
               </w:rPr>
-              <w:t>Team leader, every team member</w:t>
+              <w:t xml:space="preserve">Cristina </w:t>
             </w:r>
+            <w:proofErr w:type="spellStart"/>
+            <w:r>
+              <w:rPr>
+                <w:rFonts w:eastAsia="Calibri"/>
+                <w:b/>
+                <w:bCs/>
+                <w:color w:val="000000"/>
+                <w:sz w:val="20"/>
+                <w:lang w:val="en-US"/>
+              </w:rPr>
+              <w:t>Ailoaei</w:t>
+            </w:r>
+            <w:proofErr w:type="spellEnd"/>
           </w:p>
         </w:tc>
       </w:tr>
@@ -5766,6 +5852,7 @@
                 <w:lang w:val="pl-PL"/>
               </w:rPr>
             </w:pPr>
+            <w:proofErr w:type="spellStart"/>
             <w:r>
               <w:rPr>
                 <w:rFonts w:eastAsia="Calibri"/>
@@ -5775,8 +5862,33 @@
                 <w:sz w:val="20"/>
                 <w:lang w:val="pl-PL"/>
               </w:rPr>
-              <w:t>Every team member</w:t>
+              <w:t>Dragos</w:t>
             </w:r>
+            <w:proofErr w:type="spellEnd"/>
+            <w:r>
+              <w:rPr>
+                <w:rFonts w:eastAsia="Calibri"/>
+                <w:b/>
+                <w:bCs/>
+                <w:color w:val="000000"/>
+                <w:sz w:val="20"/>
+                <w:lang w:val="pl-PL"/>
+              </w:rPr>
+              <w:t xml:space="preserve"> </w:t>
+            </w:r>
+            <w:proofErr w:type="spellStart"/>
+            <w:r>
+              <w:rPr>
+                <w:rFonts w:eastAsia="Calibri"/>
+                <w:b/>
+                <w:bCs/>
+                <w:color w:val="000000"/>
+                <w:sz w:val="20"/>
+                <w:lang w:val="pl-PL"/>
+              </w:rPr>
+              <w:t>Sirbu</w:t>
+            </w:r>
+            <w:proofErr w:type="spellEnd"/>
           </w:p>
         </w:tc>
       </w:tr>
@@ -6010,6 +6122,7 @@
                 <w:lang w:val="pl-PL"/>
               </w:rPr>
             </w:pPr>
+            <w:proofErr w:type="spellStart"/>
             <w:r>
               <w:rPr>
                 <w:rFonts w:eastAsia="Calibri"/>
@@ -6019,8 +6132,33 @@
                 <w:sz w:val="20"/>
                 <w:lang w:val="pl-PL"/>
               </w:rPr>
-              <w:t>Every team member, teacher</w:t>
+              <w:t>Dragos</w:t>
             </w:r>
+            <w:proofErr w:type="spellEnd"/>
+            <w:r>
+              <w:rPr>
+                <w:rFonts w:eastAsia="Calibri"/>
+                <w:b/>
+                <w:bCs/>
+                <w:color w:val="000000"/>
+                <w:sz w:val="20"/>
+                <w:lang w:val="pl-PL"/>
+              </w:rPr>
+              <w:t xml:space="preserve"> </w:t>
+            </w:r>
+            <w:proofErr w:type="spellStart"/>
+            <w:r>
+              <w:rPr>
+                <w:rFonts w:eastAsia="Calibri"/>
+                <w:b/>
+                <w:bCs/>
+                <w:color w:val="000000"/>
+                <w:sz w:val="20"/>
+                <w:lang w:val="pl-PL"/>
+              </w:rPr>
+              <w:t>Sirbu</w:t>
+            </w:r>
+            <w:proofErr w:type="spellEnd"/>
           </w:p>
         </w:tc>
       </w:tr>
@@ -6050,6 +6188,7 @@
                 <w:lang w:val="pl-PL"/>
               </w:rPr>
             </w:pPr>
+            <w:proofErr w:type="spellStart"/>
             <w:r>
               <w:rPr>
                 <w:rFonts w:eastAsia="Calibri"/>
@@ -6059,7 +6198,30 @@
                 <w:sz w:val="20"/>
                 <w:lang w:val="pl-PL"/>
               </w:rPr>
-              <w:t>Risk 6</w:t>
+              <w:t>Risk</w:t>
+            </w:r>
+            <w:proofErr w:type="spellEnd"/>
+            <w:r>
+              <w:rPr>
+                <w:rFonts w:eastAsia="Calibri"/>
+                <w:b/>
+                <w:bCs/>
+                <w:color w:val="000000"/>
+                <w:sz w:val="20"/>
+                <w:lang w:val="pl-PL"/>
+              </w:rPr>
+              <w:t xml:space="preserve"> </w:t>
+            </w:r>
+            <w:r>
+              <w:rPr>
+                <w:rFonts w:eastAsia="Calibri"/>
+                <w:b/>
+                <w:bCs/>
+                <w:color w:val="000000"/>
+                <w:sz w:val="20"/>
+                <w:lang w:val="pl-PL"/>
+              </w:rPr>
+              <w:t>5</w:t>
             </w:r>
           </w:p>
         </w:tc>
@@ -6276,6 +6438,7 @@
                 <w:lang w:val="en-US"/>
               </w:rPr>
             </w:pPr>
+            <w:proofErr w:type="spellStart"/>
             <w:r>
               <w:rPr>
                 <w:rFonts w:eastAsia="Calibri"/>
@@ -6285,7 +6448,19 @@
                 <w:sz w:val="20"/>
                 <w:lang w:val="en-US"/>
               </w:rPr>
-              <w:t>Every team member, team leader</w:t>
+              <w:t>Michał</w:t>
+            </w:r>
+            <w:proofErr w:type="spellEnd"/>
+            <w:r>
+              <w:rPr>
+                <w:rFonts w:eastAsia="Calibri"/>
+                <w:b/>
+                <w:bCs/>
+                <w:color w:val="000000"/>
+                <w:sz w:val="20"/>
+                <w:lang w:val="en-US"/>
+              </w:rPr>
+              <w:t xml:space="preserve"> Jurewicz</w:t>
             </w:r>
           </w:p>
         </w:tc>
@@ -6316,6 +6491,7 @@
                 <w:lang w:val="pl-PL"/>
               </w:rPr>
             </w:pPr>
+            <w:proofErr w:type="spellStart"/>
             <w:r>
               <w:rPr>
                 <w:rFonts w:eastAsia="Calibri"/>
@@ -6325,7 +6501,30 @@
                 <w:sz w:val="20"/>
                 <w:lang w:val="pl-PL"/>
               </w:rPr>
-              <w:t>Risk 7</w:t>
+              <w:t>Risk</w:t>
+            </w:r>
+            <w:proofErr w:type="spellEnd"/>
+            <w:r>
+              <w:rPr>
+                <w:rFonts w:eastAsia="Calibri"/>
+                <w:b/>
+                <w:bCs/>
+                <w:color w:val="000000"/>
+                <w:sz w:val="20"/>
+                <w:lang w:val="pl-PL"/>
+              </w:rPr>
+              <w:t xml:space="preserve"> </w:t>
+            </w:r>
+            <w:r>
+              <w:rPr>
+                <w:rFonts w:eastAsia="Calibri"/>
+                <w:b/>
+                <w:bCs/>
+                <w:color w:val="000000"/>
+                <w:sz w:val="20"/>
+                <w:lang w:val="pl-PL"/>
+              </w:rPr>
+              <w:t>6</w:t>
             </w:r>
           </w:p>
         </w:tc>
@@ -6529,7 +6728,7 @@
                 <w:sz w:val="20"/>
                 <w:lang w:val="pl-PL"/>
               </w:rPr>
-              <w:t>Every team member</w:t>
+              <w:t>Michał Podgórni</w:t>
             </w:r>
           </w:p>
         </w:tc>
@@ -6560,6 +6759,7 @@
                 <w:lang w:val="pl-PL"/>
               </w:rPr>
             </w:pPr>
+            <w:proofErr w:type="spellStart"/>
             <w:r>
               <w:rPr>
                 <w:rFonts w:eastAsia="Calibri"/>
@@ -6569,7 +6769,30 @@
                 <w:sz w:val="20"/>
                 <w:lang w:val="pl-PL"/>
               </w:rPr>
-              <w:t>Risk 8</w:t>
+              <w:t>Risk</w:t>
+            </w:r>
+            <w:proofErr w:type="spellEnd"/>
+            <w:r>
+              <w:rPr>
+                <w:rFonts w:eastAsia="Calibri"/>
+                <w:b/>
+                <w:bCs/>
+                <w:color w:val="000000"/>
+                <w:sz w:val="20"/>
+                <w:lang w:val="pl-PL"/>
+              </w:rPr>
+              <w:t xml:space="preserve"> </w:t>
+            </w:r>
+            <w:r>
+              <w:rPr>
+                <w:rFonts w:eastAsia="Calibri"/>
+                <w:b/>
+                <w:bCs/>
+                <w:color w:val="000000"/>
+                <w:sz w:val="20"/>
+                <w:lang w:val="pl-PL"/>
+              </w:rPr>
+              <w:t>7</w:t>
             </w:r>
           </w:p>
         </w:tc>
@@ -6797,8 +7020,21 @@
                 <w:sz w:val="20"/>
                 <w:lang w:val="pl-PL"/>
               </w:rPr>
-              <w:t>Every team member</w:t>
+              <w:t xml:space="preserve">Cristina </w:t>
             </w:r>
+            <w:proofErr w:type="spellStart"/>
+            <w:r>
+              <w:rPr>
+                <w:rFonts w:eastAsia="Calibri"/>
+                <w:b/>
+                <w:bCs/>
+                <w:color w:val="000000"/>
+                <w:sz w:val="20"/>
+                <w:lang w:val="pl-PL"/>
+              </w:rPr>
+              <w:t>Ailoaei</w:t>
+            </w:r>
+            <w:proofErr w:type="spellEnd"/>
           </w:p>
         </w:tc>
       </w:tr>
@@ -6835,6 +7071,7 @@
                 <w:lang w:val="pl-PL"/>
               </w:rPr>
             </w:pPr>
+            <w:proofErr w:type="spellStart"/>
             <w:r>
               <w:rPr>
                 <w:rFonts w:eastAsia="Calibri"/>
@@ -6844,7 +7081,30 @@
                 <w:sz w:val="20"/>
                 <w:lang w:val="pl-PL"/>
               </w:rPr>
-              <w:t>Risk 9</w:t>
+              <w:t>Risk</w:t>
+            </w:r>
+            <w:proofErr w:type="spellEnd"/>
+            <w:r>
+              <w:rPr>
+                <w:rFonts w:eastAsia="Calibri"/>
+                <w:b/>
+                <w:bCs/>
+                <w:color w:val="000000"/>
+                <w:sz w:val="20"/>
+                <w:lang w:val="pl-PL"/>
+              </w:rPr>
+              <w:t xml:space="preserve"> </w:t>
+            </w:r>
+            <w:r>
+              <w:rPr>
+                <w:rFonts w:eastAsia="Calibri"/>
+                <w:b/>
+                <w:bCs/>
+                <w:color w:val="000000"/>
+                <w:sz w:val="20"/>
+                <w:lang w:val="pl-PL"/>
+              </w:rPr>
+              <w:t>8</w:t>
             </w:r>
           </w:p>
         </w:tc>
@@ -7158,7 +7418,7 @@
                 <w:sz w:val="20"/>
                 <w:lang w:val="pl-PL"/>
               </w:rPr>
-              <w:t>Every team member</w:t>
+              <w:t>Michał Podgórni</w:t>
             </w:r>
           </w:p>
         </w:tc>
@@ -7201,12 +7461,14 @@
     </w:p>
     <w:p>
       <w:pPr>
-        <w:pStyle w:val="Heading1"/>
+        <w:pStyle w:val="Nagwek1"/>
         <w:jc w:val="both"/>
         <w:rPr>
           <w:lang w:val="en-US"/>
         </w:rPr>
       </w:pPr>
+      <w:bookmarkStart w:id="9" w:name="_Sources_of_information"/>
+      <w:bookmarkEnd w:id="9"/>
       <w:r>
         <w:rPr>
           <w:lang w:val="en-US"/>
@@ -7474,34 +7736,12 @@
           <w:lang w:val="en-US"/>
         </w:rPr>
       </w:pPr>
+      <w:bookmarkStart w:id="10" w:name="_GoBack"/>
+      <w:bookmarkEnd w:id="10"/>
     </w:p>
     <w:p>
       <w:pPr>
-        <w:spacing w:after="480" w:line="259" w:lineRule="auto"/>
-        <w:jc w:val="both"/>
-        <w:rPr>
-          <w:b/>
-          <w:sz w:val="32"/>
-          <w:szCs w:val="32"/>
-          <w:lang w:val="en-US"/>
-        </w:rPr>
-      </w:pPr>
-    </w:p>
-    <w:p>
-      <w:pPr>
-        <w:spacing w:after="480" w:line="259" w:lineRule="auto"/>
-        <w:jc w:val="both"/>
-        <w:rPr>
-          <w:b/>
-          <w:sz w:val="32"/>
-          <w:szCs w:val="32"/>
-          <w:lang w:val="en-US"/>
-        </w:rPr>
-      </w:pPr>
-    </w:p>
-    <w:p>
-      <w:pPr>
-        <w:pStyle w:val="Heading2"/>
+        <w:pStyle w:val="Nagwek2"/>
         <w:numPr>
           <w:ilvl w:val="0"/>
           <w:numId w:val="0"/>
@@ -7511,13 +7751,14 @@
           <w:lang w:val="en-US"/>
         </w:rPr>
       </w:pPr>
-      <w:bookmarkStart w:id="10" w:name="_Appendices"/>
-      <w:bookmarkEnd w:id="10"/>
+      <w:bookmarkStart w:id="11" w:name="_Appendices"/>
+      <w:bookmarkEnd w:id="11"/>
       <w:r>
         <w:rPr>
           <w:sz w:val="32"/>
           <w:lang w:val="en-US"/>
         </w:rPr>
+        <w:lastRenderedPageBreak/>
         <w:t>Appendices</w:t>
       </w:r>
     </w:p>
@@ -7526,7 +7767,7 @@
         <w:spacing w:after="480" w:line="259" w:lineRule="auto"/>
         <w:jc w:val="both"/>
         <w:rPr>
-          <w:rStyle w:val="Hyperlink"/>
+          <w:rStyle w:val="Hipercze"/>
           <w:b/>
           <w:sz w:val="32"/>
           <w:szCs w:val="32"/>
@@ -7562,17 +7803,37 @@
       </w:r>
       <w:r>
         <w:rPr>
-          <w:rStyle w:val="Hyperlink"/>
+          <w:rStyle w:val="Hipercze"/>
           <w:b/>
           <w:sz w:val="24"/>
           <w:szCs w:val="32"/>
           <w:lang w:val="en-US"/>
         </w:rPr>
-        <w:t>Appendix A: Group Contract</w:t>
-      </w:r>
-      <w:r>
-        <w:rPr>
-          <w:rStyle w:val="Hyperlink"/>
+        <w:t>Appendix A: Grou</w:t>
+      </w:r>
+      <w:r>
+        <w:rPr>
+          <w:rStyle w:val="Hipercze"/>
+          <w:b/>
+          <w:sz w:val="24"/>
+          <w:szCs w:val="32"/>
+          <w:lang w:val="en-US"/>
+        </w:rPr>
+        <w:t>p</w:t>
+      </w:r>
+      <w:r>
+        <w:rPr>
+          <w:rStyle w:val="Hipercze"/>
+          <w:b/>
+          <w:sz w:val="24"/>
+          <w:szCs w:val="32"/>
+          <w:lang w:val="en-US"/>
+        </w:rPr>
+        <w:t xml:space="preserve"> Contract</w:t>
+      </w:r>
+      <w:r>
+        <w:rPr>
+          <w:rStyle w:val="Hipercze"/>
           <w:b/>
           <w:sz w:val="32"/>
           <w:szCs w:val="32"/>
@@ -7586,7 +7847,7 @@
         <w:spacing w:after="480" w:line="259" w:lineRule="auto"/>
         <w:jc w:val="both"/>
         <w:rPr>
-          <w:rStyle w:val="Hyperlink"/>
+          <w:rStyle w:val="Hipercze"/>
           <w:b/>
           <w:sz w:val="24"/>
           <w:szCs w:val="32"/>
@@ -7631,13 +7892,33 @@
       </w:r>
       <w:r>
         <w:rPr>
-          <w:rStyle w:val="Hyperlink"/>
+          <w:rStyle w:val="Hipercze"/>
           <w:b/>
           <w:sz w:val="24"/>
           <w:szCs w:val="32"/>
           <w:lang w:val="en-US"/>
         </w:rPr>
-        <w:t>Appendix B: Group Formation</w:t>
+        <w:t>Appendix B: Group Form</w:t>
+      </w:r>
+      <w:r>
+        <w:rPr>
+          <w:rStyle w:val="Hipercze"/>
+          <w:b/>
+          <w:sz w:val="24"/>
+          <w:szCs w:val="32"/>
+          <w:lang w:val="en-US"/>
+        </w:rPr>
+        <w:t>a</w:t>
+      </w:r>
+      <w:r>
+        <w:rPr>
+          <w:rStyle w:val="Hipercze"/>
+          <w:b/>
+          <w:sz w:val="24"/>
+          <w:szCs w:val="32"/>
+          <w:lang w:val="en-US"/>
+        </w:rPr>
+        <w:t>tion</w:t>
       </w:r>
     </w:p>
     <w:p>
@@ -7727,7 +8008,7 @@
     <w:sdtContent>
       <w:p>
         <w:pPr>
-          <w:pStyle w:val="Footer"/>
+          <w:pStyle w:val="Stopka"/>
           <w:jc w:val="right"/>
         </w:pPr>
         <w:r>
@@ -7754,7 +8035,7 @@
   </w:sdt>
   <w:p>
     <w:pPr>
-      <w:pStyle w:val="Footer"/>
+      <w:pStyle w:val="Stopka"/>
     </w:pPr>
   </w:p>
 </w:ftr>
@@ -7774,7 +8055,7 @@
     <w:sdtContent>
       <w:p>
         <w:pPr>
-          <w:pStyle w:val="Footer"/>
+          <w:pStyle w:val="Stopka"/>
           <w:jc w:val="right"/>
         </w:pPr>
         <w:r>
@@ -7801,7 +8082,7 @@
   </w:sdt>
   <w:p>
     <w:pPr>
-      <w:pStyle w:val="Footer"/>
+      <w:pStyle w:val="Stopka"/>
     </w:pPr>
   </w:p>
 </w:ftr>
@@ -7836,7 +8117,7 @@
 <w:hdr xmlns:wpc="http://schemas.microsoft.com/office/word/2010/wordprocessingCanvas" xmlns:cx="http://schemas.microsoft.com/office/drawing/2014/chartex" xmlns:cx1="http://schemas.microsoft.com/office/drawing/2015/9/8/chartex" xmlns:cx2="http://schemas.microsoft.com/office/drawing/2015/10/21/chartex" xmlns:cx3="http://schemas.microsoft.com/office/drawing/2016/5/9/chartex" xmlns:cx4="http://schemas.microsoft.com/office/drawing/2016/5/10/chartex" xmlns:cx5="http://schemas.microsoft.com/office/drawing/2016/5/11/chartex" xmlns:cx6="http://schemas.microsoft.com/office/drawing/2016/5/12/chartex" xmlns:cx7="http://schemas.microsoft.com/office/drawing/2016/5/13/chartex" xmlns:cx8="http://schemas.microsoft.com/office/drawing/2016/5/14/chartex" xmlns:mc="http://schemas.openxmlformats.org/markup-compatibility/2006" xmlns:aink="http://schemas.microsoft.com/office/drawing/2016/ink" xmlns:am3d="http://schemas.microsoft.com/office/drawing/2017/model3d" xmlns:o="urn:schemas-microsoft-com:office:office" xmlns:r="http://schemas.openxmlformats.org/officeDocument/2006/relationships" xmlns:m="http://schemas.openxmlformats.org/officeDocument/2006/math" xmlns:v="urn:schemas-microsoft-com:vml" xmlns:wp14="http://schemas.microsoft.com/office/word/2010/wordprocessingDrawing" xmlns:wp="http://schemas.openxmlformats.org/drawingml/2006/wordprocessingDrawing" xmlns:w10="urn:schemas-microsoft-com:office:word" xmlns:w="http://schemas.openxmlformats.org/wordprocessingml/2006/main" xmlns:w14="http://schemas.microsoft.com/office/word/2010/wordml" xmlns:w15="http://schemas.microsoft.com/office/word/2012/wordml" xmlns:w16cid="http://schemas.microsoft.com/office/word/2016/wordml/cid" xmlns:w16se="http://schemas.microsoft.com/office/word/2015/wordml/symex" xmlns:wpg="http://schemas.microsoft.com/office/word/2010/wordprocessingGroup" xmlns:wpi="http://schemas.microsoft.com/office/word/2010/wordprocessingInk" xmlns:wne="http://schemas.microsoft.com/office/word/2006/wordml" xmlns:wps="http://schemas.microsoft.com/office/word/2010/wordprocessingShape" mc:Ignorable="w14 w15 w16se w16cid wp14">
   <w:p>
     <w:pPr>
-      <w:pStyle w:val="Header"/>
+      <w:pStyle w:val="Nagwek"/>
       <w:tabs>
         <w:tab w:val="clear" w:pos="4819"/>
         <w:tab w:val="clear" w:pos="9638"/>
@@ -7978,7 +8259,7 @@
   </w:p>
   <w:p>
     <w:pPr>
-      <w:pStyle w:val="Header"/>
+      <w:pStyle w:val="Nagwek"/>
       <w:tabs>
         <w:tab w:val="clear" w:pos="4819"/>
         <w:tab w:val="clear" w:pos="9638"/>
@@ -8052,7 +8333,7 @@
   </w:p>
   <w:tbl>
     <w:tblPr>
-      <w:tblStyle w:val="TableGrid"/>
+      <w:tblStyle w:val="Tabela-Siatka"/>
       <w:tblW w:w="0" w:type="auto"/>
       <w:tblBorders>
         <w:top w:val="none" w:sz="0" w:space="0" w:color="auto"/>
@@ -8077,7 +8358,7 @@
         </w:tcPr>
         <w:p>
           <w:pPr>
-            <w:pStyle w:val="Header"/>
+            <w:pStyle w:val="Nagwek"/>
             <w:tabs>
               <w:tab w:val="clear" w:pos="4819"/>
               <w:tab w:val="clear" w:pos="9638"/>
@@ -8106,7 +8387,7 @@
         </w:tcPr>
         <w:p>
           <w:pPr>
-            <w:pStyle w:val="Header"/>
+            <w:pStyle w:val="Nagwek"/>
             <w:jc w:val="both"/>
             <w:rPr>
               <w:color w:val="FF0000"/>
@@ -8119,7 +8400,7 @@
   </w:tbl>
   <w:p>
     <w:pPr>
-      <w:pStyle w:val="Header"/>
+      <w:pStyle w:val="Nagwek"/>
       <w:tabs>
         <w:tab w:val="clear" w:pos="4819"/>
         <w:tab w:val="clear" w:pos="9638"/>
@@ -8136,7 +8417,7 @@
   </w:p>
   <w:p>
     <w:pPr>
-      <w:pStyle w:val="Header"/>
+      <w:pStyle w:val="Nagwek"/>
     </w:pPr>
   </w:p>
 </w:hdr>
@@ -8146,7 +8427,7 @@
 <w:hdr xmlns:wpc="http://schemas.microsoft.com/office/word/2010/wordprocessingCanvas" xmlns:cx="http://schemas.microsoft.com/office/drawing/2014/chartex" xmlns:cx1="http://schemas.microsoft.com/office/drawing/2015/9/8/chartex" xmlns:cx2="http://schemas.microsoft.com/office/drawing/2015/10/21/chartex" xmlns:cx3="http://schemas.microsoft.com/office/drawing/2016/5/9/chartex" xmlns:cx4="http://schemas.microsoft.com/office/drawing/2016/5/10/chartex" xmlns:cx5="http://schemas.microsoft.com/office/drawing/2016/5/11/chartex" xmlns:cx6="http://schemas.microsoft.com/office/drawing/2016/5/12/chartex" xmlns:cx7="http://schemas.microsoft.com/office/drawing/2016/5/13/chartex" xmlns:cx8="http://schemas.microsoft.com/office/drawing/2016/5/14/chartex" xmlns:mc="http://schemas.openxmlformats.org/markup-compatibility/2006" xmlns:aink="http://schemas.microsoft.com/office/drawing/2016/ink" xmlns:am3d="http://schemas.microsoft.com/office/drawing/2017/model3d" xmlns:o="urn:schemas-microsoft-com:office:office" xmlns:r="http://schemas.openxmlformats.org/officeDocument/2006/relationships" xmlns:m="http://schemas.openxmlformats.org/officeDocument/2006/math" xmlns:v="urn:schemas-microsoft-com:vml" xmlns:wp14="http://schemas.microsoft.com/office/word/2010/wordprocessingDrawing" xmlns:wp="http://schemas.openxmlformats.org/drawingml/2006/wordprocessingDrawing" xmlns:w10="urn:schemas-microsoft-com:office:word" xmlns:w="http://schemas.openxmlformats.org/wordprocessingml/2006/main" xmlns:w14="http://schemas.microsoft.com/office/word/2010/wordml" xmlns:w15="http://schemas.microsoft.com/office/word/2012/wordml" xmlns:w16cid="http://schemas.microsoft.com/office/word/2016/wordml/cid" xmlns:w16se="http://schemas.microsoft.com/office/word/2015/wordml/symex" xmlns:wpg="http://schemas.microsoft.com/office/word/2010/wordprocessingGroup" xmlns:wpi="http://schemas.microsoft.com/office/word/2010/wordprocessingInk" xmlns:wne="http://schemas.microsoft.com/office/word/2006/wordml" xmlns:wps="http://schemas.microsoft.com/office/word/2010/wordprocessingShape" mc:Ignorable="w14 w15 w16se w16cid wp14">
   <w:p>
     <w:pPr>
-      <w:pStyle w:val="Header"/>
+      <w:pStyle w:val="Nagwek"/>
       <w:pBdr>
         <w:bottom w:val="single" w:sz="4" w:space="1" w:color="auto"/>
       </w:pBdr>
@@ -8222,12 +8503,12 @@
   </w:p>
   <w:p>
     <w:pPr>
-      <w:pStyle w:val="Header"/>
+      <w:pStyle w:val="Nagwek"/>
     </w:pPr>
   </w:p>
   <w:p>
     <w:pPr>
-      <w:pStyle w:val="Header"/>
+      <w:pStyle w:val="Nagwek"/>
     </w:pPr>
   </w:p>
 </w:hdr>
@@ -10924,7 +11205,7 @@
     <w:lvl w:ilvl="0">
       <w:start w:val="1"/>
       <w:numFmt w:val="decimal"/>
-      <w:pStyle w:val="Heading1"/>
+      <w:pStyle w:val="Nagwek1"/>
       <w:lvlText w:val="%1"/>
       <w:lvlJc w:val="left"/>
       <w:pPr>
@@ -10937,7 +11218,7 @@
     <w:lvl w:ilvl="1">
       <w:start w:val="1"/>
       <w:numFmt w:val="decimal"/>
-      <w:pStyle w:val="Heading2"/>
+      <w:pStyle w:val="Nagwek2"/>
       <w:lvlText w:val="%1.%2"/>
       <w:lvlJc w:val="left"/>
       <w:pPr>
@@ -10950,7 +11231,7 @@
     <w:lvl w:ilvl="2">
       <w:start w:val="1"/>
       <w:numFmt w:val="decimal"/>
-      <w:pStyle w:val="Heading3"/>
+      <w:pStyle w:val="Nagwek3"/>
       <w:lvlText w:val="%1.%2.%3"/>
       <w:lvlJc w:val="left"/>
       <w:pPr>
@@ -10963,7 +11244,7 @@
     <w:lvl w:ilvl="3">
       <w:start w:val="1"/>
       <w:numFmt w:val="decimal"/>
-      <w:pStyle w:val="Heading4"/>
+      <w:pStyle w:val="Nagwek4"/>
       <w:lvlText w:val="%1.%2.%3.%4"/>
       <w:lvlJc w:val="left"/>
       <w:pPr>
@@ -10976,7 +11257,7 @@
     <w:lvl w:ilvl="4">
       <w:start w:val="1"/>
       <w:numFmt w:val="decimal"/>
-      <w:pStyle w:val="Heading5"/>
+      <w:pStyle w:val="Nagwek5"/>
       <w:lvlText w:val="%1.%2.%3.%4.%5"/>
       <w:lvlJc w:val="left"/>
       <w:pPr>
@@ -10989,7 +11270,7 @@
     <w:lvl w:ilvl="5">
       <w:start w:val="1"/>
       <w:numFmt w:val="decimal"/>
-      <w:pStyle w:val="Heading6"/>
+      <w:pStyle w:val="Nagwek6"/>
       <w:lvlText w:val="%1.%2.%3.%4.%5.%6"/>
       <w:lvlJc w:val="left"/>
       <w:pPr>
@@ -11002,7 +11283,7 @@
     <w:lvl w:ilvl="6">
       <w:start w:val="1"/>
       <w:numFmt w:val="decimal"/>
-      <w:pStyle w:val="Heading7"/>
+      <w:pStyle w:val="Nagwek7"/>
       <w:lvlText w:val="%1.%2.%3.%4.%5.%6.%7"/>
       <w:lvlJc w:val="left"/>
       <w:pPr>
@@ -11015,7 +11296,7 @@
     <w:lvl w:ilvl="7">
       <w:start w:val="1"/>
       <w:numFmt w:val="decimal"/>
-      <w:pStyle w:val="Heading8"/>
+      <w:pStyle w:val="Nagwek8"/>
       <w:lvlText w:val="%1.%2.%3.%4.%5.%6.%7.%8"/>
       <w:lvlJc w:val="left"/>
       <w:pPr>
@@ -11028,7 +11309,7 @@
     <w:lvl w:ilvl="8">
       <w:start w:val="1"/>
       <w:numFmt w:val="decimal"/>
-      <w:pStyle w:val="Heading9"/>
+      <w:pStyle w:val="Nagwek9"/>
       <w:lvlText w:val="%1.%2.%3.%4.%5.%6.%7.%8.%9"/>
       <w:lvlJc w:val="left"/>
       <w:pPr>
@@ -12208,7 +12489,7 @@
     <w:lvl w:ilvl="0">
       <w:start w:val="1"/>
       <w:numFmt w:val="decimal"/>
-      <w:pStyle w:val="ListNumber"/>
+      <w:pStyle w:val="Listanumerowana"/>
       <w:lvlText w:val="%1."/>
       <w:lvlJc w:val="left"/>
       <w:pPr>
@@ -12322,7 +12603,7 @@
     <w:lvl w:ilvl="0">
       <w:start w:val="1"/>
       <w:numFmt w:val="bullet"/>
-      <w:pStyle w:val="ListBullet"/>
+      <w:pStyle w:val="Listapunktowana"/>
       <w:lvlText w:val="–"/>
       <w:lvlJc w:val="left"/>
       <w:pPr>
@@ -12959,7 +13240,7 @@
     <w:lsdException w:name="Hashtag" w:semiHidden="1" w:unhideWhenUsed="1"/>
     <w:lsdException w:name="Unresolved Mention" w:semiHidden="1" w:unhideWhenUsed="1"/>
   </w:latentStyles>
-  <w:style w:type="paragraph" w:default="1" w:styleId="Normal">
+  <w:style w:type="paragraph" w:default="1" w:styleId="Normalny">
     <w:name w:val="Normal"/>
     <w:qFormat/>
     <w:rsid w:val="009E3E7E"/>
@@ -12972,11 +13253,11 @@
       <w:lang w:val="en-GB"/>
     </w:rPr>
   </w:style>
-  <w:style w:type="paragraph" w:styleId="Heading1">
+  <w:style w:type="paragraph" w:styleId="Nagwek1">
     <w:name w:val="heading 1"/>
-    <w:basedOn w:val="Normal"/>
-    <w:next w:val="Normal"/>
-    <w:link w:val="Heading1Char"/>
+    <w:basedOn w:val="Normalny"/>
+    <w:next w:val="Normalny"/>
+    <w:link w:val="Nagwek1Znak"/>
     <w:uiPriority w:val="9"/>
     <w:qFormat/>
     <w:rsid w:val="009C4906"/>
@@ -12998,11 +13279,11 @@
       <w:szCs w:val="28"/>
     </w:rPr>
   </w:style>
-  <w:style w:type="paragraph" w:styleId="Heading2">
+  <w:style w:type="paragraph" w:styleId="Nagwek2">
     <w:name w:val="heading 2"/>
-    <w:basedOn w:val="Normal"/>
-    <w:next w:val="Normal"/>
-    <w:link w:val="Heading2Char"/>
+    <w:basedOn w:val="Normalny"/>
+    <w:next w:val="Normalny"/>
+    <w:link w:val="Nagwek2Znak"/>
     <w:uiPriority w:val="1"/>
     <w:qFormat/>
     <w:rsid w:val="00F910B0"/>
@@ -13025,11 +13306,11 @@
       <w:szCs w:val="26"/>
     </w:rPr>
   </w:style>
-  <w:style w:type="paragraph" w:styleId="Heading3">
+  <w:style w:type="paragraph" w:styleId="Nagwek3">
     <w:name w:val="heading 3"/>
-    <w:basedOn w:val="Normal"/>
-    <w:next w:val="Normal"/>
-    <w:link w:val="Heading3Char"/>
+    <w:basedOn w:val="Normalny"/>
+    <w:next w:val="Normalny"/>
+    <w:link w:val="Nagwek3Znak"/>
     <w:uiPriority w:val="1"/>
     <w:qFormat/>
     <w:rsid w:val="008327D0"/>
@@ -13050,11 +13331,11 @@
       <w:bCs/>
     </w:rPr>
   </w:style>
-  <w:style w:type="paragraph" w:styleId="Heading4">
+  <w:style w:type="paragraph" w:styleId="Nagwek4">
     <w:name w:val="heading 4"/>
-    <w:basedOn w:val="Normal"/>
-    <w:next w:val="Normal"/>
-    <w:link w:val="Heading4Char"/>
+    <w:basedOn w:val="Normalny"/>
+    <w:next w:val="Normalny"/>
+    <w:link w:val="Nagwek4Znak"/>
     <w:uiPriority w:val="1"/>
     <w:qFormat/>
     <w:rsid w:val="00F910B0"/>
@@ -13076,11 +13357,11 @@
       <w:iCs/>
     </w:rPr>
   </w:style>
-  <w:style w:type="paragraph" w:styleId="Heading5">
+  <w:style w:type="paragraph" w:styleId="Nagwek5">
     <w:name w:val="heading 5"/>
-    <w:basedOn w:val="Normal"/>
-    <w:next w:val="Normal"/>
-    <w:link w:val="Heading5Char"/>
+    <w:basedOn w:val="Normalny"/>
+    <w:next w:val="Normalny"/>
+    <w:link w:val="Nagwek5Znak"/>
     <w:uiPriority w:val="1"/>
     <w:semiHidden/>
     <w:rsid w:val="00F910B0"/>
@@ -13100,11 +13381,11 @@
       <w:b/>
     </w:rPr>
   </w:style>
-  <w:style w:type="paragraph" w:styleId="Heading6">
+  <w:style w:type="paragraph" w:styleId="Nagwek6">
     <w:name w:val="heading 6"/>
-    <w:basedOn w:val="Normal"/>
-    <w:next w:val="Normal"/>
-    <w:link w:val="Heading6Char"/>
+    <w:basedOn w:val="Normalny"/>
+    <w:next w:val="Normalny"/>
+    <w:link w:val="Nagwek6Znak"/>
     <w:uiPriority w:val="1"/>
     <w:semiHidden/>
     <w:rsid w:val="00F910B0"/>
@@ -13125,11 +13406,11 @@
       <w:iCs/>
     </w:rPr>
   </w:style>
-  <w:style w:type="paragraph" w:styleId="Heading7">
+  <w:style w:type="paragraph" w:styleId="Nagwek7">
     <w:name w:val="heading 7"/>
-    <w:basedOn w:val="Normal"/>
-    <w:next w:val="Normal"/>
-    <w:link w:val="Heading7Char"/>
+    <w:basedOn w:val="Normalny"/>
+    <w:next w:val="Normalny"/>
+    <w:link w:val="Nagwek7Znak"/>
     <w:uiPriority w:val="1"/>
     <w:semiHidden/>
     <w:rsid w:val="00F910B0"/>
@@ -13150,11 +13431,11 @@
       <w:iCs/>
     </w:rPr>
   </w:style>
-  <w:style w:type="paragraph" w:styleId="Heading8">
+  <w:style w:type="paragraph" w:styleId="Nagwek8">
     <w:name w:val="heading 8"/>
-    <w:basedOn w:val="Normal"/>
-    <w:next w:val="Normal"/>
-    <w:link w:val="Heading8Char"/>
+    <w:basedOn w:val="Normalny"/>
+    <w:next w:val="Normalny"/>
+    <w:link w:val="Nagwek8Znak"/>
     <w:uiPriority w:val="1"/>
     <w:semiHidden/>
     <w:rsid w:val="00F910B0"/>
@@ -13174,11 +13455,11 @@
       <w:b/>
     </w:rPr>
   </w:style>
-  <w:style w:type="paragraph" w:styleId="Heading9">
+  <w:style w:type="paragraph" w:styleId="Nagwek9">
     <w:name w:val="heading 9"/>
-    <w:basedOn w:val="Normal"/>
-    <w:next w:val="Normal"/>
-    <w:link w:val="Heading9Char"/>
+    <w:basedOn w:val="Normalny"/>
+    <w:next w:val="Normalny"/>
+    <w:link w:val="Nagwek9Znak"/>
     <w:uiPriority w:val="1"/>
     <w:semiHidden/>
     <w:rsid w:val="00F910B0"/>
@@ -13199,13 +13480,13 @@
       <w:iCs/>
     </w:rPr>
   </w:style>
-  <w:style w:type="character" w:default="1" w:styleId="DefaultParagraphFont">
+  <w:style w:type="character" w:default="1" w:styleId="Domylnaczcionkaakapitu">
     <w:name w:val="Default Paragraph Font"/>
     <w:uiPriority w:val="1"/>
     <w:semiHidden/>
     <w:unhideWhenUsed/>
   </w:style>
-  <w:style w:type="table" w:default="1" w:styleId="TableNormal">
+  <w:style w:type="table" w:default="1" w:styleId="Standardowy">
     <w:name w:val="Normal Table"/>
     <w:uiPriority w:val="99"/>
     <w:semiHidden/>
@@ -13220,16 +13501,16 @@
       </w:tblCellMar>
     </w:tblPr>
   </w:style>
-  <w:style w:type="numbering" w:default="1" w:styleId="NoList">
+  <w:style w:type="numbering" w:default="1" w:styleId="Bezlisty">
     <w:name w:val="No List"/>
     <w:uiPriority w:val="99"/>
     <w:semiHidden/>
     <w:unhideWhenUsed/>
   </w:style>
-  <w:style w:type="character" w:customStyle="1" w:styleId="Heading1Char">
-    <w:name w:val="Heading 1 Char"/>
-    <w:basedOn w:val="DefaultParagraphFont"/>
-    <w:link w:val="Heading1"/>
+  <w:style w:type="character" w:customStyle="1" w:styleId="Nagwek1Znak">
+    <w:name w:val="Nagłówek 1 Znak"/>
+    <w:basedOn w:val="Domylnaczcionkaakapitu"/>
+    <w:link w:val="Nagwek1"/>
     <w:uiPriority w:val="9"/>
     <w:rsid w:val="009C4906"/>
     <w:rPr>
@@ -13241,10 +13522,10 @@
       <w:lang w:val="en-GB"/>
     </w:rPr>
   </w:style>
-  <w:style w:type="character" w:customStyle="1" w:styleId="Heading2Char">
-    <w:name w:val="Heading 2 Char"/>
-    <w:basedOn w:val="DefaultParagraphFont"/>
-    <w:link w:val="Heading2"/>
+  <w:style w:type="character" w:customStyle="1" w:styleId="Nagwek2Znak">
+    <w:name w:val="Nagłówek 2 Znak"/>
+    <w:basedOn w:val="Domylnaczcionkaakapitu"/>
+    <w:link w:val="Nagwek2"/>
     <w:uiPriority w:val="1"/>
     <w:rsid w:val="00F910B0"/>
     <w:rPr>
@@ -13256,10 +13537,10 @@
       <w:lang w:val="en-GB"/>
     </w:rPr>
   </w:style>
-  <w:style w:type="character" w:customStyle="1" w:styleId="Heading3Char">
-    <w:name w:val="Heading 3 Char"/>
-    <w:basedOn w:val="DefaultParagraphFont"/>
-    <w:link w:val="Heading3"/>
+  <w:style w:type="character" w:customStyle="1" w:styleId="Nagwek3Znak">
+    <w:name w:val="Nagłówek 3 Znak"/>
+    <w:basedOn w:val="Domylnaczcionkaakapitu"/>
+    <w:link w:val="Nagwek3"/>
     <w:uiPriority w:val="1"/>
     <w:rsid w:val="008327D0"/>
     <w:rPr>
@@ -13270,10 +13551,10 @@
       <w:lang w:val="en-GB"/>
     </w:rPr>
   </w:style>
-  <w:style w:type="character" w:customStyle="1" w:styleId="Heading4Char">
-    <w:name w:val="Heading 4 Char"/>
-    <w:basedOn w:val="DefaultParagraphFont"/>
-    <w:link w:val="Heading4"/>
+  <w:style w:type="character" w:customStyle="1" w:styleId="Nagwek4Znak">
+    <w:name w:val="Nagłówek 4 Znak"/>
+    <w:basedOn w:val="Domylnaczcionkaakapitu"/>
+    <w:link w:val="Nagwek4"/>
     <w:uiPriority w:val="1"/>
     <w:rsid w:val="00F910B0"/>
     <w:rPr>
@@ -13286,10 +13567,10 @@
       <w:lang w:val="en-GB"/>
     </w:rPr>
   </w:style>
-  <w:style w:type="character" w:customStyle="1" w:styleId="Heading5Char">
-    <w:name w:val="Heading 5 Char"/>
-    <w:basedOn w:val="DefaultParagraphFont"/>
-    <w:link w:val="Heading5"/>
+  <w:style w:type="character" w:customStyle="1" w:styleId="Nagwek5Znak">
+    <w:name w:val="Nagłówek 5 Znak"/>
+    <w:basedOn w:val="Domylnaczcionkaakapitu"/>
+    <w:link w:val="Nagwek5"/>
     <w:uiPriority w:val="1"/>
     <w:semiHidden/>
     <w:rsid w:val="00F910B0"/>
@@ -13301,10 +13582,10 @@
       <w:lang w:val="en-GB"/>
     </w:rPr>
   </w:style>
-  <w:style w:type="character" w:customStyle="1" w:styleId="Heading6Char">
-    <w:name w:val="Heading 6 Char"/>
-    <w:basedOn w:val="DefaultParagraphFont"/>
-    <w:link w:val="Heading6"/>
+  <w:style w:type="character" w:customStyle="1" w:styleId="Nagwek6Znak">
+    <w:name w:val="Nagłówek 6 Znak"/>
+    <w:basedOn w:val="Domylnaczcionkaakapitu"/>
+    <w:link w:val="Nagwek6"/>
     <w:uiPriority w:val="1"/>
     <w:semiHidden/>
     <w:rsid w:val="00F910B0"/>
@@ -13317,10 +13598,10 @@
       <w:lang w:val="en-GB"/>
     </w:rPr>
   </w:style>
-  <w:style w:type="character" w:customStyle="1" w:styleId="Heading7Char">
-    <w:name w:val="Heading 7 Char"/>
-    <w:basedOn w:val="DefaultParagraphFont"/>
-    <w:link w:val="Heading7"/>
+  <w:style w:type="character" w:customStyle="1" w:styleId="Nagwek7Znak">
+    <w:name w:val="Nagłówek 7 Znak"/>
+    <w:basedOn w:val="Domylnaczcionkaakapitu"/>
+    <w:link w:val="Nagwek7"/>
     <w:uiPriority w:val="1"/>
     <w:semiHidden/>
     <w:rsid w:val="00F910B0"/>
@@ -13333,10 +13614,10 @@
       <w:lang w:val="en-GB"/>
     </w:rPr>
   </w:style>
-  <w:style w:type="character" w:customStyle="1" w:styleId="Heading8Char">
-    <w:name w:val="Heading 8 Char"/>
-    <w:basedOn w:val="DefaultParagraphFont"/>
-    <w:link w:val="Heading8"/>
+  <w:style w:type="character" w:customStyle="1" w:styleId="Nagwek8Znak">
+    <w:name w:val="Nagłówek 8 Znak"/>
+    <w:basedOn w:val="Domylnaczcionkaakapitu"/>
+    <w:link w:val="Nagwek8"/>
     <w:uiPriority w:val="1"/>
     <w:semiHidden/>
     <w:rsid w:val="00F910B0"/>
@@ -13348,10 +13629,10 @@
       <w:lang w:val="en-GB"/>
     </w:rPr>
   </w:style>
-  <w:style w:type="character" w:customStyle="1" w:styleId="Heading9Char">
-    <w:name w:val="Heading 9 Char"/>
-    <w:basedOn w:val="DefaultParagraphFont"/>
-    <w:link w:val="Heading9"/>
+  <w:style w:type="character" w:customStyle="1" w:styleId="Nagwek9Znak">
+    <w:name w:val="Nagłówek 9 Znak"/>
+    <w:basedOn w:val="Domylnaczcionkaakapitu"/>
+    <w:link w:val="Nagwek9"/>
     <w:uiPriority w:val="1"/>
     <w:semiHidden/>
     <w:rsid w:val="00F910B0"/>
@@ -13364,10 +13645,10 @@
       <w:lang w:val="en-GB"/>
     </w:rPr>
   </w:style>
-  <w:style w:type="paragraph" w:styleId="Header">
+  <w:style w:type="paragraph" w:styleId="Nagwek">
     <w:name w:val="header"/>
-    <w:basedOn w:val="Normal"/>
-    <w:link w:val="HeaderChar"/>
+    <w:basedOn w:val="Normalny"/>
+    <w:link w:val="NagwekZnak"/>
     <w:uiPriority w:val="21"/>
     <w:semiHidden/>
     <w:rsid w:val="00F910B0"/>
@@ -13382,10 +13663,10 @@
       <w:sz w:val="18"/>
     </w:rPr>
   </w:style>
-  <w:style w:type="character" w:customStyle="1" w:styleId="HeaderChar">
-    <w:name w:val="Header Char"/>
-    <w:basedOn w:val="DefaultParagraphFont"/>
-    <w:link w:val="Header"/>
+  <w:style w:type="character" w:customStyle="1" w:styleId="NagwekZnak">
+    <w:name w:val="Nagłówek Znak"/>
+    <w:basedOn w:val="Domylnaczcionkaakapitu"/>
+    <w:link w:val="Nagwek"/>
     <w:uiPriority w:val="21"/>
     <w:semiHidden/>
     <w:rsid w:val="00F910B0"/>
@@ -13396,10 +13677,10 @@
       <w:lang w:val="en-GB"/>
     </w:rPr>
   </w:style>
-  <w:style w:type="paragraph" w:styleId="Footer">
+  <w:style w:type="paragraph" w:styleId="Stopka">
     <w:name w:val="footer"/>
-    <w:basedOn w:val="Normal"/>
-    <w:link w:val="FooterChar"/>
+    <w:basedOn w:val="Normalny"/>
+    <w:link w:val="StopkaZnak"/>
     <w:uiPriority w:val="99"/>
     <w:rsid w:val="00F910B0"/>
     <w:pPr>
@@ -13413,10 +13694,10 @@
       <w:sz w:val="16"/>
     </w:rPr>
   </w:style>
-  <w:style w:type="character" w:customStyle="1" w:styleId="FooterChar">
-    <w:name w:val="Footer Char"/>
-    <w:basedOn w:val="DefaultParagraphFont"/>
-    <w:link w:val="Footer"/>
+  <w:style w:type="character" w:customStyle="1" w:styleId="StopkaZnak">
+    <w:name w:val="Stopka Znak"/>
+    <w:basedOn w:val="Domylnaczcionkaakapitu"/>
+    <w:link w:val="Stopka"/>
     <w:uiPriority w:val="99"/>
     <w:rsid w:val="00F910B0"/>
     <w:rPr>
@@ -13426,9 +13707,9 @@
       <w:lang w:val="en-GB"/>
     </w:rPr>
   </w:style>
-  <w:style w:type="paragraph" w:styleId="ListBullet">
+  <w:style w:type="paragraph" w:styleId="Listapunktowana">
     <w:name w:val="List Bullet"/>
-    <w:basedOn w:val="Normal"/>
+    <w:basedOn w:val="Normalny"/>
     <w:uiPriority w:val="2"/>
     <w:qFormat/>
     <w:rsid w:val="00F910B0"/>
@@ -13439,9 +13720,9 @@
       <w:spacing w:before="240" w:after="240"/>
     </w:pPr>
   </w:style>
-  <w:style w:type="paragraph" w:styleId="ListNumber">
+  <w:style w:type="paragraph" w:styleId="Listanumerowana">
     <w:name w:val="List Number"/>
-    <w:basedOn w:val="Normal"/>
+    <w:basedOn w:val="Normalny"/>
     <w:uiPriority w:val="2"/>
     <w:qFormat/>
     <w:rsid w:val="00F910B0"/>
@@ -13452,9 +13733,9 @@
       <w:contextualSpacing/>
     </w:pPr>
   </w:style>
-  <w:style w:type="paragraph" w:styleId="ListParagraph">
+  <w:style w:type="paragraph" w:styleId="Akapitzlist">
     <w:name w:val="List Paragraph"/>
-    <w:basedOn w:val="Normal"/>
+    <w:basedOn w:val="Normalny"/>
     <w:uiPriority w:val="34"/>
     <w:qFormat/>
     <w:rsid w:val="00F910B0"/>
@@ -13463,18 +13744,18 @@
       <w:contextualSpacing/>
     </w:pPr>
   </w:style>
-  <w:style w:type="paragraph" w:styleId="Bibliography">
+  <w:style w:type="paragraph" w:styleId="Bibliografia">
     <w:name w:val="Bibliography"/>
-    <w:basedOn w:val="Normal"/>
-    <w:next w:val="Normal"/>
+    <w:basedOn w:val="Normalny"/>
+    <w:next w:val="Normalny"/>
     <w:uiPriority w:val="99"/>
     <w:unhideWhenUsed/>
     <w:rsid w:val="00F910B0"/>
   </w:style>
-  <w:style w:type="paragraph" w:styleId="TOCHeading">
+  <w:style w:type="paragraph" w:styleId="Nagwekspisutreci">
     <w:name w:val="TOC Heading"/>
-    <w:basedOn w:val="Heading1"/>
-    <w:next w:val="Normal"/>
+    <w:basedOn w:val="Nagwek1"/>
+    <w:next w:val="Normalny"/>
     <w:uiPriority w:val="39"/>
     <w:unhideWhenUsed/>
     <w:qFormat/>
@@ -13497,10 +13778,10 @@
       <w:lang w:val="da-DK" w:eastAsia="da-DK"/>
     </w:rPr>
   </w:style>
-  <w:style w:type="paragraph" w:styleId="TOC1">
+  <w:style w:type="paragraph" w:styleId="Spistreci1">
     <w:name w:val="toc 1"/>
-    <w:basedOn w:val="Normal"/>
-    <w:next w:val="Normal"/>
+    <w:basedOn w:val="Normalny"/>
+    <w:next w:val="Normalny"/>
     <w:autoRedefine/>
     <w:uiPriority w:val="39"/>
     <w:unhideWhenUsed/>
@@ -13509,10 +13790,10 @@
       <w:spacing w:after="100"/>
     </w:pPr>
   </w:style>
-  <w:style w:type="paragraph" w:styleId="TOC2">
+  <w:style w:type="paragraph" w:styleId="Spistreci2">
     <w:name w:val="toc 2"/>
-    <w:basedOn w:val="Normal"/>
-    <w:next w:val="Normal"/>
+    <w:basedOn w:val="Normalny"/>
+    <w:next w:val="Normalny"/>
     <w:autoRedefine/>
     <w:uiPriority w:val="39"/>
     <w:unhideWhenUsed/>
@@ -13522,9 +13803,9 @@
       <w:ind w:left="200"/>
     </w:pPr>
   </w:style>
-  <w:style w:type="character" w:styleId="Hyperlink">
+  <w:style w:type="character" w:styleId="Hipercze">
     <w:name w:val="Hyperlink"/>
-    <w:basedOn w:val="DefaultParagraphFont"/>
+    <w:basedOn w:val="Domylnaczcionkaakapitu"/>
     <w:uiPriority w:val="99"/>
     <w:unhideWhenUsed/>
     <w:rsid w:val="00F910B0"/>
@@ -13533,9 +13814,9 @@
       <w:u w:val="single"/>
     </w:rPr>
   </w:style>
-  <w:style w:type="paragraph" w:styleId="NormalWeb">
+  <w:style w:type="paragraph" w:styleId="NormalnyWeb">
     <w:name w:val="Normal (Web)"/>
-    <w:basedOn w:val="Normal"/>
+    <w:basedOn w:val="Normalny"/>
     <w:uiPriority w:val="99"/>
     <w:semiHidden/>
     <w:unhideWhenUsed/>
@@ -13550,9 +13831,9 @@
       <w:lang w:val="da-DK" w:eastAsia="da-DK"/>
     </w:rPr>
   </w:style>
-  <w:style w:type="table" w:styleId="TableGrid">
+  <w:style w:type="table" w:styleId="Tabela-Siatka">
     <w:name w:val="Table Grid"/>
-    <w:basedOn w:val="TableNormal"/>
+    <w:basedOn w:val="Standardowy"/>
     <w:uiPriority w:val="59"/>
     <w:rsid w:val="008327D0"/>
     <w:pPr>
@@ -13574,10 +13855,10 @@
       </w:tblBorders>
     </w:tblPr>
   </w:style>
-  <w:style w:type="paragraph" w:styleId="TOC3">
+  <w:style w:type="paragraph" w:styleId="Spistreci3">
     <w:name w:val="toc 3"/>
-    <w:basedOn w:val="Normal"/>
-    <w:next w:val="Normal"/>
+    <w:basedOn w:val="Normalny"/>
+    <w:next w:val="Normalny"/>
     <w:autoRedefine/>
     <w:uiPriority w:val="39"/>
     <w:unhideWhenUsed/>
@@ -13587,9 +13868,9 @@
       <w:ind w:left="440"/>
     </w:pPr>
   </w:style>
-  <w:style w:type="character" w:styleId="UnresolvedMention">
+  <w:style w:type="character" w:styleId="Nierozpoznanawzmianka">
     <w:name w:val="Unresolved Mention"/>
-    <w:basedOn w:val="DefaultParagraphFont"/>
+    <w:basedOn w:val="Domylnaczcionkaakapitu"/>
     <w:uiPriority w:val="99"/>
     <w:semiHidden/>
     <w:unhideWhenUsed/>
@@ -13599,9 +13880,9 @@
       <w:shd w:val="clear" w:color="auto" w:fill="E6E6E6"/>
     </w:rPr>
   </w:style>
-  <w:style w:type="character" w:styleId="FollowedHyperlink">
+  <w:style w:type="character" w:styleId="UyteHipercze">
     <w:name w:val="FollowedHyperlink"/>
-    <w:basedOn w:val="DefaultParagraphFont"/>
+    <w:basedOn w:val="Domylnaczcionkaakapitu"/>
     <w:uiPriority w:val="99"/>
     <w:semiHidden/>
     <w:unhideWhenUsed/>
@@ -13876,21 +14157,6 @@
 </file>
 
 <file path=customXml/item1.xml><?xml version="1.0" encoding="utf-8"?>
-<?mso-contentType ?>
-<FormTemplates xmlns="http://schemas.microsoft.com/sharepoint/v3/contenttype/forms">
-  <Display>DocumentLibraryForm</Display>
-  <Edit>DocumentLibraryForm</Edit>
-  <New>DocumentLibraryForm</New>
-</FormTemplates>
-</file>
-
-<file path=customXml/item2.xml><?xml version="1.0" encoding="utf-8"?>
-<p:properties xmlns:p="http://schemas.microsoft.com/office/2006/metadata/properties" xmlns:xsi="http://www.w3.org/2001/XMLSchema-instance" xmlns:pc="http://schemas.microsoft.com/office/infopath/2007/PartnerControls">
-  <documentManagement/>
-</p:properties>
-</file>
-
-<file path=customXml/item3.xml><?xml version="1.0" encoding="utf-8"?>
 <ct:contentTypeSchema xmlns:ct="http://schemas.microsoft.com/office/2006/metadata/contentType" xmlns:ma="http://schemas.microsoft.com/office/2006/metadata/properties/metaAttributes" ct:_="" ma:_="" ma:contentTypeName="Document" ma:contentTypeID="0x0101008D9A5E4FC7310244BBD8FDAD461F382A" ma:contentTypeVersion="0" ma:contentTypeDescription="Create a new document." ma:contentTypeScope="" ma:versionID="21cde94fc0a28e3be33061f8f75ca499">
   <xsd:schema xmlns:xsd="http://www.w3.org/2001/XMLSchema" xmlns:xs="http://www.w3.org/2001/XMLSchema" xmlns:p="http://schemas.microsoft.com/office/2006/metadata/properties" targetNamespace="http://schemas.microsoft.com/office/2006/metadata/properties" ma:root="true" ma:fieldsID="1b05d82d297216baf5b26c55225140df">
     <xsd:element name="properties">
@@ -14004,6 +14270,21 @@
 </ct:contentTypeSchema>
 </file>
 
+<file path=customXml/item2.xml><?xml version="1.0" encoding="utf-8"?>
+<p:properties xmlns:p="http://schemas.microsoft.com/office/2006/metadata/properties" xmlns:xsi="http://www.w3.org/2001/XMLSchema-instance" xmlns:pc="http://schemas.microsoft.com/office/infopath/2007/PartnerControls">
+  <documentManagement/>
+</p:properties>
+</file>
+
+<file path=customXml/item3.xml><?xml version="1.0" encoding="utf-8"?>
+<?mso-contentType ?>
+<FormTemplates xmlns="http://schemas.microsoft.com/sharepoint/v3/contenttype/forms">
+  <Display>DocumentLibraryForm</Display>
+  <Edit>DocumentLibraryForm</Edit>
+  <New>DocumentLibraryForm</New>
+</FormTemplates>
+</file>
+
 <file path=customXml/item4.xml><?xml version="1.0" encoding="utf-8"?>
 <b:Sources xmlns:b="http://schemas.openxmlformats.org/officeDocument/2006/bibliography" xmlns="http://schemas.openxmlformats.org/officeDocument/2006/bibliography" SelectedStyle="\HarvardAnglia2008OfficeOnline.xsl" StyleName="Harvard - Anglia" Version="2008">
   <b:Source>
@@ -14042,23 +14323,6 @@
 </file>
 
 <file path=customXml/itemProps1.xml><?xml version="1.0" encoding="utf-8"?>
-<ds:datastoreItem xmlns:ds="http://schemas.openxmlformats.org/officeDocument/2006/customXml" ds:itemID="{36B18D59-688D-4806-A4EA-B7808C4D834E}">
-  <ds:schemaRefs>
-    <ds:schemaRef ds:uri="http://schemas.microsoft.com/sharepoint/v3/contenttype/forms"/>
-  </ds:schemaRefs>
-</ds:datastoreItem>
-</file>
-
-<file path=customXml/itemProps2.xml><?xml version="1.0" encoding="utf-8"?>
-<ds:datastoreItem xmlns:ds="http://schemas.openxmlformats.org/officeDocument/2006/customXml" ds:itemID="{B3EBB357-DA60-469A-B5F2-E35DF6FD1B0D}">
-  <ds:schemaRefs>
-    <ds:schemaRef ds:uri="http://schemas.microsoft.com/office/2006/metadata/properties"/>
-    <ds:schemaRef ds:uri="http://schemas.microsoft.com/office/infopath/2007/PartnerControls"/>
-  </ds:schemaRefs>
-</ds:datastoreItem>
-</file>
-
-<file path=customXml/itemProps3.xml><?xml version="1.0" encoding="utf-8"?>
 <ds:datastoreItem xmlns:ds="http://schemas.openxmlformats.org/officeDocument/2006/customXml" ds:itemID="{2ADE96C8-986F-4363-AD2F-00461ADA1DF6}">
   <ds:schemaRefs>
     <ds:schemaRef ds:uri="http://schemas.microsoft.com/office/2006/metadata/contentType"/>
@@ -14074,8 +14338,25 @@
 </ds:datastoreItem>
 </file>
 
+<file path=customXml/itemProps2.xml><?xml version="1.0" encoding="utf-8"?>
+<ds:datastoreItem xmlns:ds="http://schemas.openxmlformats.org/officeDocument/2006/customXml" ds:itemID="{B3EBB357-DA60-469A-B5F2-E35DF6FD1B0D}">
+  <ds:schemaRefs>
+    <ds:schemaRef ds:uri="http://schemas.microsoft.com/office/2006/metadata/properties"/>
+    <ds:schemaRef ds:uri="http://schemas.microsoft.com/office/infopath/2007/PartnerControls"/>
+  </ds:schemaRefs>
+</ds:datastoreItem>
+</file>
+
+<file path=customXml/itemProps3.xml><?xml version="1.0" encoding="utf-8"?>
+<ds:datastoreItem xmlns:ds="http://schemas.openxmlformats.org/officeDocument/2006/customXml" ds:itemID="{36B18D59-688D-4806-A4EA-B7808C4D834E}">
+  <ds:schemaRefs>
+    <ds:schemaRef ds:uri="http://schemas.microsoft.com/sharepoint/v3/contenttype/forms"/>
+  </ds:schemaRefs>
+</ds:datastoreItem>
+</file>
+
 <file path=customXml/itemProps4.xml><?xml version="1.0" encoding="utf-8"?>
-<ds:datastoreItem xmlns:ds="http://schemas.openxmlformats.org/officeDocument/2006/customXml" ds:itemID="{91807DE2-9AD1-4CC0-B878-5B107C16DE3A}">
+<ds:datastoreItem xmlns:ds="http://schemas.openxmlformats.org/officeDocument/2006/customXml" ds:itemID="{64AC1AC0-CAEC-4C9B-9DE5-32BA5C813C2C}">
   <ds:schemaRefs>
     <ds:schemaRef ds:uri="http://schemas.openxmlformats.org/officeDocument/2006/bibliography"/>
   </ds:schemaRefs>

</xml_diff>